<commit_message>
Another minor formatting fix in reasons document.
</commit_message>
<xml_diff>
--- a/assets/2023-12-29-prepare-for-end-of-life-in-thailand/cec-eol-top-ten.docx
+++ b/assets/2023-12-29-prepare-for-end-of-life-in-thailand/cec-eol-top-ten.docx
@@ -649,25 +649,80 @@
           <w:kern w:val="0"/>
           <w14:ligatures w14:val="none"/>
         </w:rPr>
-        <w:t xml:space="preserve">go to </w:t>
-      </w:r>
-      <w:r>
-        <w:rPr>
-          <w:rFonts w:ascii="Arial" w:eastAsia="Times New Roman" w:hAnsi="Arial" w:cs="Arial"/>
-          <w:color w:val="000000"/>
+        <w:t>go to</w:t>
+      </w:r>
+      <w:r>
+        <w:rPr>
+          <w:rFonts w:ascii="Arial" w:eastAsia="Times New Roman" w:hAnsi="Arial" w:cs="Arial"/>
+          <w:color w:val="000000"/>
+          <w:kern w:val="0"/>
+          <w14:ligatures w14:val="none"/>
+        </w:rPr>
+        <w:t>:</w:t>
+      </w:r>
+      <w:r>
+        <w:rPr>
+          <w:rFonts w:ascii="Arial" w:eastAsia="Times New Roman" w:hAnsi="Arial" w:cs="Arial"/>
+          <w:color w:val="000000"/>
+          <w:kern w:val="0"/>
+          <w14:ligatures w14:val="none"/>
+        </w:rPr>
+        <w:t xml:space="preserve"> </w:t>
+      </w:r>
+      <w:bookmarkStart w:id="0" w:name="_Hlk154937378"/>
+      <w:r>
+        <w:rPr>
+          <w:rFonts w:ascii="Arial" w:eastAsia="Times New Roman" w:hAnsi="Arial" w:cs="Arial"/>
+          <w:color w:val="000000"/>
+          <w:kern w:val="0"/>
+          <w14:ligatures w14:val="none"/>
+        </w:rPr>
+        <w:fldChar w:fldCharType="begin"/>
+      </w:r>
+      <w:r>
+        <w:rPr>
+          <w:rFonts w:ascii="Arial" w:eastAsia="Times New Roman" w:hAnsi="Arial" w:cs="Arial"/>
+          <w:color w:val="000000"/>
+          <w:kern w:val="0"/>
+          <w14:ligatures w14:val="none"/>
+        </w:rPr>
+        <w:instrText>HYPERLINK "https://cec-eol.onrender.com/2023/12/29/prepare-for-end-of-life-in-thailand.html"</w:instrText>
+      </w:r>
+      <w:r>
+        <w:rPr>
+          <w:rFonts w:ascii="Arial" w:eastAsia="Times New Roman" w:hAnsi="Arial" w:cs="Arial"/>
+          <w:color w:val="000000"/>
+          <w:kern w:val="0"/>
+          <w14:ligatures w14:val="none"/>
+        </w:rPr>
+      </w:r>
+      <w:r>
+        <w:rPr>
+          <w:rFonts w:ascii="Arial" w:eastAsia="Times New Roman" w:hAnsi="Arial" w:cs="Arial"/>
+          <w:color w:val="000000"/>
+          <w:kern w:val="0"/>
+          <w14:ligatures w14:val="none"/>
+        </w:rPr>
+        <w:fldChar w:fldCharType="separate"/>
+      </w:r>
+      <w:r>
+        <w:rPr>
+          <w:rStyle w:val="Hyperlink"/>
+          <w:rFonts w:ascii="Arial" w:eastAsia="Times New Roman" w:hAnsi="Arial" w:cs="Arial"/>
           <w:kern w:val="0"/>
           <w14:ligatures w14:val="none"/>
         </w:rPr>
         <w:t>https://cec-eol.onrender.com/2023/12/29/prepare-for-end-of-life-in-thailand.html</w:t>
       </w:r>
-      <w:r>
-        <w:rPr>
-          <w:rFonts w:ascii="Arial" w:eastAsia="Times New Roman" w:hAnsi="Arial" w:cs="Arial"/>
-          <w:color w:val="000000"/>
-          <w:kern w:val="0"/>
-          <w14:ligatures w14:val="none"/>
-        </w:rPr>
-        <w:t>.</w:t>
+      <w:bookmarkEnd w:id="0"/>
+      <w:r>
+        <w:rPr>
+          <w:rFonts w:ascii="Arial" w:eastAsia="Times New Roman" w:hAnsi="Arial" w:cs="Arial"/>
+          <w:color w:val="000000"/>
+          <w:kern w:val="0"/>
+          <w14:ligatures w14:val="none"/>
+        </w:rPr>
+        <w:fldChar w:fldCharType="end"/>
       </w:r>
     </w:p>
     <w:p>

</xml_diff>